<commit_message>
atas and convocatórias updated
</commit_message>
<xml_diff>
--- a/Empresa/Convocatoria/Convocatoria_n1_20_09_2023.docx
+++ b/Empresa/Convocatoria/Convocatoria_n1_20_09_2023.docx
@@ -62,7 +62,31 @@
           <w:sz w:val="24"/>
           <w:szCs w:val="24"/>
         </w:rPr>
-        <w:t>Conforme o Artº. 5 do Regulamento Interno deste grupo de trabalho, convocam-se todos os seus elementos a participar na próxima reunião de trabalho agendada para o dia 20, às 11 horas, na EST, Lab Internet of things.</w:t>
+        <w:t>Conforme o Artº. 5 do Regulamento Interno deste grupo de trabalho, convocam-se todos os seus elementos a participar na próxima reunião de trabalho agendada para o dia 20</w:t>
+      </w:r>
+      <w:r>
+        <w:rPr>
+          <w:rFonts w:ascii="Calibri" w:hAnsi="Calibri" w:cs="Calibri"/>
+          <w:sz w:val="24"/>
+          <w:szCs w:val="24"/>
+        </w:rPr>
+        <w:t xml:space="preserve"> </w:t>
+      </w:r>
+      <w:r>
+        <w:rPr>
+          <w:rFonts w:ascii="Calibri" w:hAnsi="Calibri" w:cs="Calibri"/>
+          <w:sz w:val="24"/>
+          <w:szCs w:val="24"/>
+        </w:rPr>
+        <w:t>de Setembro</w:t>
+      </w:r>
+      <w:r>
+        <w:rPr>
+          <w:rFonts w:ascii="Calibri" w:hAnsi="Calibri" w:cs="Calibri"/>
+          <w:sz w:val="24"/>
+          <w:szCs w:val="24"/>
+        </w:rPr>
+        <w:t>, às 11 horas, na EST, Lab Internet of things.</w:t>
       </w:r>
     </w:p>
     <w:p>

</xml_diff>